<commit_message>
added machine code onHover
</commit_message>
<xml_diff>
--- a/documents/RASM documentation.docx
+++ b/documents/RASM documentation.docx
@@ -1309,12 +1309,10 @@
         <w:t>(</w:t>
       </w:r>
       <w:proofErr w:type="spellStart"/>
-      <w:proofErr w:type="gramStart"/>
       <w:r>
         <w:t>nog</w:t>
       </w:r>
       <w:proofErr w:type="spellEnd"/>
-      <w:proofErr w:type="gramEnd"/>
       <w:r>
         <w:t xml:space="preserve"> </w:t>
       </w:r>
@@ -4971,13 +4969,7 @@
               <w:rPr>
                 <w:rFonts w:cstheme="minorHAnsi"/>
               </w:rPr>
-              <w:t xml:space="preserve"> </w:t>
-            </w:r>
-            <w:r>
-              <w:rPr>
-                <w:rFonts w:cstheme="minorHAnsi"/>
-              </w:rPr>
-              <w:t>(float)</w:t>
+              <w:t xml:space="preserve"> (float)</w:t>
             </w:r>
           </w:p>
         </w:tc>
@@ -5078,13 +5070,7 @@
               <w:rPr>
                 <w:rFonts w:cstheme="minorHAnsi"/>
               </w:rPr>
-              <w:t xml:space="preserve"> </w:t>
-            </w:r>
-            <w:r>
-              <w:rPr>
-                <w:rFonts w:cstheme="minorHAnsi"/>
-              </w:rPr>
-              <w:t>(float)</w:t>
+              <w:t xml:space="preserve"> (float)</w:t>
             </w:r>
           </w:p>
         </w:tc>
@@ -5186,13 +5172,7 @@
               <w:rPr>
                 <w:rFonts w:cstheme="minorHAnsi"/>
               </w:rPr>
-              <w:t xml:space="preserve"> </w:t>
-            </w:r>
-            <w:r>
-              <w:rPr>
-                <w:rFonts w:cstheme="minorHAnsi"/>
-              </w:rPr>
-              <w:t>(float)</w:t>
+              <w:t xml:space="preserve"> (float)</w:t>
             </w:r>
           </w:p>
         </w:tc>
@@ -5641,13 +5621,7 @@
               <w:rPr>
                 <w:rFonts w:cstheme="minorHAnsi"/>
               </w:rPr>
-              <w:t>(float)</w:t>
-            </w:r>
-            <w:r>
-              <w:rPr>
-                <w:rFonts w:cstheme="minorHAnsi"/>
-              </w:rPr>
-              <w:t xml:space="preserve"> </w:t>
+              <w:t xml:space="preserve">(float) </w:t>
             </w:r>
             <w:r>
               <w:t>If x = y,</w:t>
@@ -6336,10 +6310,7 @@
               <w:t xml:space="preserve"> was last used</w:t>
             </w:r>
             <w:r>
-              <w:t xml:space="preserve">, when conditional is true </w:t>
-            </w:r>
-            <w:r>
-              <w:t>(</w:t>
+              <w:t>, when conditional is true (</w:t>
             </w:r>
             <w:proofErr w:type="spellStart"/>
             <w:r>
@@ -6364,6 +6335,17 @@
             </w:pPr>
             <w:r>
               <w:t>101 0010 0uvw</w:t>
+            </w:r>
+          </w:p>
+          <w:p>
+            <w:pPr>
+              <w:jc w:val="center"/>
+            </w:pPr>
+            <w:r>
+              <w:rPr>
+                <w:color w:val="FF0000"/>
+              </w:rPr>
+              <w:t>(or 101 0000 0uvw???)</w:t>
             </w:r>
           </w:p>
         </w:tc>

</xml_diff>